<commit_message>
added PDF of report
</commit_message>
<xml_diff>
--- a/COMP8420_ADV_NLP_Major_Prj_REPORT.docx
+++ b/COMP8420_ADV_NLP_Major_Prj_REPORT.docx
@@ -400,47 +400,46 @@
           <w:szCs w:val="20"/>
         </w:rPr>
       </w:pPr>
-      <w:r>
+    </w:p>
+    <w:p>
+      <w:pPr>
         <w:rPr>
           <w:rFonts w:ascii="Times New Roman" w:hAnsi="Times New Roman" w:cs="Times New Roman"/>
           <w:sz w:val="20"/>
           <w:szCs w:val="20"/>
         </w:rPr>
-        <w:t>Using advanced NLP models like mBART50 and large-scale datasets such as MLSUM and CNN/Daily Mail, we created a prototype that generates contextually relevant summaries. Initial testing demonstrated the tool's potential to streamline operations and enhance communication within global enterprises. This report details the methodology, challenges, and future directions for further development.</w:t>
-      </w:r>
-    </w:p>
-    <w:p>
-      <w:pPr>
-        <w:rPr>
-          <w:rFonts w:ascii="Times New Roman" w:hAnsi="Times New Roman" w:cs="Times New Roman"/>
-          <w:b/>
-          <w:bCs/>
+      </w:pPr>
+      <w:r>
+        <w:rPr>
+          <w:rFonts w:ascii="Times New Roman" w:hAnsi="Times New Roman" w:cs="Times New Roman"/>
           <w:sz w:val="20"/>
           <w:szCs w:val="20"/>
         </w:rPr>
-      </w:pPr>
-    </w:p>
-    <w:p>
-      <w:pPr>
-        <w:rPr>
-          <w:rFonts w:ascii="Times New Roman" w:eastAsia="Times New Roman" w:hAnsi="Times New Roman" w:cs="Times New Roman"/>
-          <w:kern w:val="0"/>
+        <w:t>Using advanced NLP models like mBART50 and large-scale datasets such as MLSUM and CNN/Daily Mail, we created a prototype that generates contextually relevant summaries. Initial testing demonstrated the tool's potential to streamline operations and enhance communication within global enterprises. This report details the methodology, challenges, and future directions for further development.</w:t>
+      </w:r>
+    </w:p>
+    <w:p>
+      <w:pPr>
+        <w:rPr>
+          <w:rFonts w:ascii="Times New Roman" w:hAnsi="Times New Roman" w:cs="Times New Roman"/>
+          <w:b/>
+          <w:bCs/>
           <w:sz w:val="20"/>
           <w:szCs w:val="20"/>
-          <w:lang w:eastAsia="en-GB"/>
-          <w14:ligatures w14:val="none"/>
-        </w:rPr>
-      </w:pPr>
-      <w:r>
-        <w:rPr>
-          <w:rFonts w:ascii="Times New Roman" w:hAnsi="Times New Roman" w:cs="Times New Roman"/>
-          <w:b/>
-          <w:bCs/>
+        </w:rPr>
+      </w:pPr>
+    </w:p>
+    <w:p>
+      <w:pPr>
+        <w:rPr>
+          <w:rFonts w:ascii="Times New Roman" w:eastAsia="Times New Roman" w:hAnsi="Times New Roman" w:cs="Times New Roman"/>
+          <w:kern w:val="0"/>
           <w:sz w:val="20"/>
           <w:szCs w:val="20"/>
-        </w:rPr>
-        <w:t xml:space="preserve">Keywords: </w:t>
-      </w:r>
+          <w:lang w:eastAsia="en-GB"/>
+          <w14:ligatures w14:val="none"/>
+        </w:rPr>
+      </w:pPr>
       <w:r>
         <w:rPr>
           <w:rFonts w:ascii="Times New Roman" w:hAnsi="Times New Roman" w:cs="Times New Roman"/>
@@ -449,18 +448,17 @@
           <w:sz w:val="20"/>
           <w:szCs w:val="20"/>
         </w:rPr>
-        <w:t xml:space="preserve">[ </w:t>
-      </w:r>
-      <w:r>
-        <w:rPr>
-          <w:rFonts w:ascii="Times New Roman" w:eastAsia="Times New Roman" w:hAnsi="Times New Roman" w:cs="Times New Roman"/>
-          <w:kern w:val="0"/>
+        <w:t xml:space="preserve">Keywords: </w:t>
+      </w:r>
+      <w:r>
+        <w:rPr>
+          <w:rFonts w:ascii="Times New Roman" w:hAnsi="Times New Roman" w:cs="Times New Roman"/>
+          <w:b/>
+          <w:bCs/>
           <w:sz w:val="20"/>
           <w:szCs w:val="20"/>
-          <w:lang w:eastAsia="en-GB"/>
-          <w14:ligatures w14:val="none"/>
-        </w:rPr>
-        <w:t>Multilingual Summarization</w:t>
+        </w:rPr>
+        <w:t xml:space="preserve">[ </w:t>
       </w:r>
       <w:r>
         <w:rPr>
@@ -471,7 +469,7 @@
           <w:lang w:eastAsia="en-GB"/>
           <w14:ligatures w14:val="none"/>
         </w:rPr>
-        <w:t xml:space="preserve">, </w:t>
+        <w:t>Multilingual Summarization</w:t>
       </w:r>
       <w:r>
         <w:rPr>
@@ -482,7 +480,7 @@
           <w:lang w:eastAsia="en-GB"/>
           <w14:ligatures w14:val="none"/>
         </w:rPr>
-        <w:t>Natural Language Processing (NLP)</w:t>
+        <w:t xml:space="preserve">, </w:t>
       </w:r>
       <w:r>
         <w:rPr>
@@ -493,7 +491,7 @@
           <w:lang w:eastAsia="en-GB"/>
           <w14:ligatures w14:val="none"/>
         </w:rPr>
-        <w:t xml:space="preserve">, </w:t>
+        <w:t>Natural Language Processing (NLP)</w:t>
       </w:r>
       <w:r>
         <w:rPr>
@@ -504,7 +502,7 @@
           <w:lang w:eastAsia="en-GB"/>
           <w14:ligatures w14:val="none"/>
         </w:rPr>
-        <w:t>mBART50</w:t>
+        <w:t xml:space="preserve">, </w:t>
       </w:r>
       <w:r>
         <w:rPr>
@@ -515,7 +513,7 @@
           <w:lang w:eastAsia="en-GB"/>
           <w14:ligatures w14:val="none"/>
         </w:rPr>
-        <w:t xml:space="preserve">, </w:t>
+        <w:t>mBART50</w:t>
       </w:r>
       <w:r>
         <w:rPr>
@@ -526,7 +524,7 @@
           <w:lang w:eastAsia="en-GB"/>
           <w14:ligatures w14:val="none"/>
         </w:rPr>
-        <w:t>French Summarization</w:t>
+        <w:t xml:space="preserve">, </w:t>
       </w:r>
       <w:r>
         <w:rPr>
@@ -537,7 +535,7 @@
           <w:lang w:eastAsia="en-GB"/>
           <w14:ligatures w14:val="none"/>
         </w:rPr>
-        <w:t xml:space="preserve">, </w:t>
+        <w:t>French Summarization</w:t>
       </w:r>
       <w:r>
         <w:rPr>
@@ -548,7 +546,7 @@
           <w:lang w:eastAsia="en-GB"/>
           <w14:ligatures w14:val="none"/>
         </w:rPr>
-        <w:t>German Summarization</w:t>
+        <w:t xml:space="preserve">, </w:t>
       </w:r>
       <w:r>
         <w:rPr>
@@ -559,7 +557,7 @@
           <w:lang w:eastAsia="en-GB"/>
           <w14:ligatures w14:val="none"/>
         </w:rPr>
-        <w:t xml:space="preserve">, </w:t>
+        <w:t>German Summarization</w:t>
       </w:r>
       <w:r>
         <w:rPr>
@@ -570,7 +568,7 @@
           <w:lang w:eastAsia="en-GB"/>
           <w14:ligatures w14:val="none"/>
         </w:rPr>
-        <w:t>Text Summarization</w:t>
+        <w:t xml:space="preserve">, </w:t>
       </w:r>
       <w:r>
         <w:rPr>
@@ -581,7 +579,7 @@
           <w:lang w:eastAsia="en-GB"/>
           <w14:ligatures w14:val="none"/>
         </w:rPr>
-        <w:t xml:space="preserve">, </w:t>
+        <w:t>Text Summarization</w:t>
       </w:r>
       <w:r>
         <w:rPr>
@@ -592,7 +590,7 @@
           <w:lang w:eastAsia="en-GB"/>
           <w14:ligatures w14:val="none"/>
         </w:rPr>
-        <w:t>Global Enterprises</w:t>
+        <w:t xml:space="preserve">, </w:t>
       </w:r>
       <w:r>
         <w:rPr>
@@ -603,7 +601,7 @@
           <w:lang w:eastAsia="en-GB"/>
           <w14:ligatures w14:val="none"/>
         </w:rPr>
-        <w:t xml:space="preserve">, </w:t>
+        <w:t>Global Enterprises</w:t>
       </w:r>
       <w:r>
         <w:rPr>
@@ -614,7 +612,7 @@
           <w:lang w:eastAsia="en-GB"/>
           <w14:ligatures w14:val="none"/>
         </w:rPr>
-        <w:t>Contextual Summarization</w:t>
+        <w:t xml:space="preserve">, </w:t>
       </w:r>
       <w:r>
         <w:rPr>
@@ -625,7 +623,7 @@
           <w:lang w:eastAsia="en-GB"/>
           <w14:ligatures w14:val="none"/>
         </w:rPr>
-        <w:t xml:space="preserve">, </w:t>
+        <w:t>Contextual Summarization</w:t>
       </w:r>
       <w:r>
         <w:rPr>
@@ -636,7 +634,7 @@
           <w:lang w:eastAsia="en-GB"/>
           <w14:ligatures w14:val="none"/>
         </w:rPr>
-        <w:t>Machine Translation</w:t>
+        <w:t xml:space="preserve">, </w:t>
       </w:r>
       <w:r>
         <w:rPr>
@@ -647,7 +645,7 @@
           <w:lang w:eastAsia="en-GB"/>
           <w14:ligatures w14:val="none"/>
         </w:rPr>
-        <w:t xml:space="preserve">, </w:t>
+        <w:t>Machine Translation</w:t>
       </w:r>
       <w:r>
         <w:rPr>
@@ -658,7 +656,7 @@
           <w:lang w:eastAsia="en-GB"/>
           <w14:ligatures w14:val="none"/>
         </w:rPr>
-        <w:t>MLSUM Dataset</w:t>
+        <w:t xml:space="preserve">, </w:t>
       </w:r>
       <w:r>
         <w:rPr>
@@ -669,17 +667,19 @@
           <w:lang w:eastAsia="en-GB"/>
           <w14:ligatures w14:val="none"/>
         </w:rPr>
+        <w:t>MLSUM Dataset</w:t>
+      </w:r>
+      <w:r>
+        <w:rPr>
+          <w:rFonts w:ascii="Times New Roman" w:eastAsia="Times New Roman" w:hAnsi="Times New Roman" w:cs="Times New Roman"/>
+          <w:kern w:val="0"/>
+          <w:sz w:val="20"/>
+          <w:szCs w:val="20"/>
+          <w:lang w:eastAsia="en-GB"/>
+          <w14:ligatures w14:val="none"/>
+        </w:rPr>
         <w:t>]</w:t>
       </w:r>
-    </w:p>
-    <w:p>
-      <w:pPr>
-        <w:rPr>
-          <w:rFonts w:ascii="Times New Roman" w:hAnsi="Times New Roman" w:cs="Times New Roman"/>
-          <w:b/>
-          <w:bCs/>
-        </w:rPr>
-      </w:pPr>
     </w:p>
     <w:p>
       <w:pPr>
@@ -1499,13 +1499,6 @@
     </w:p>
     <w:p>
       <w:pPr>
-        <w:rPr>
-          <w:rFonts w:ascii="Times New Roman" w:hAnsi="Times New Roman" w:cs="Times New Roman"/>
-        </w:rPr>
-      </w:pPr>
-    </w:p>
-    <w:p>
-      <w:pPr>
         <w:pStyle w:val="ListParagraph"/>
         <w:numPr>
           <w:ilvl w:val="0"/>
@@ -1525,6 +1518,7 @@
           <w:bCs/>
           <w:u w:val="single"/>
         </w:rPr>
+        <w:lastRenderedPageBreak/>
         <w:t>Data Pre-Processing</w:t>
       </w:r>
     </w:p>
@@ -1775,6 +1769,13 @@
         </w:rPr>
         <w:t xml:space="preserve"> Notebook environment. This approach is particularly useful at this stage, as it facilitates faster iterations and debugging, ultimately leading to more efficient model development and refinement.</w:t>
       </w:r>
+    </w:p>
+    <w:p>
+      <w:pPr>
+        <w:rPr>
+          <w:rFonts w:ascii="Times New Roman" w:hAnsi="Times New Roman" w:cs="Times New Roman"/>
+        </w:rPr>
+      </w:pPr>
     </w:p>
     <w:p>
       <w:pPr>
@@ -6520,7 +6521,7 @@
 </file>
 
 <file path=customXml/itemProps1.xml><?xml version="1.0" encoding="utf-8"?>
-<ds:datastoreItem xmlns:ds="http://schemas.openxmlformats.org/officeDocument/2006/customXml" ds:itemID="{8B1B5365-3B82-1C43-AC00-ED0D1A96093F}">
+<ds:datastoreItem xmlns:ds="http://schemas.openxmlformats.org/officeDocument/2006/customXml" ds:itemID="{9DC440B8-E303-5040-BC79-AF52E55D9002}">
   <ds:schemaRefs>
     <ds:schemaRef ds:uri="http://schemas.openxmlformats.org/officeDocument/2006/bibliography"/>
   </ds:schemaRefs>

</xml_diff>

<commit_message>
updated the PDF again
added the limitations and challenges section
</commit_message>
<xml_diff>
--- a/COMP8420_ADV_NLP_Major_Prj_REPORT.docx
+++ b/COMP8420_ADV_NLP_Major_Prj_REPORT.docx
@@ -2504,8 +2504,12 @@
     </w:p>
     <w:p>
       <w:pPr>
-        <w:rPr>
-          <w:rFonts w:ascii="Times New Roman" w:hAnsi="Times New Roman" w:cs="Times New Roman"/>
+        <w:ind w:left="360"/>
+        <w:rPr>
+          <w:rFonts w:ascii="Times New Roman" w:hAnsi="Times New Roman" w:cs="Times New Roman"/>
+          <w:b/>
+          <w:bCs/>
+          <w:u w:val="single"/>
         </w:rPr>
       </w:pPr>
     </w:p>
@@ -2530,6 +2534,266 @@
           <w:bCs/>
           <w:u w:val="single"/>
         </w:rPr>
+        <w:t>Limitations and Challenges</w:t>
+      </w:r>
+    </w:p>
+    <w:p>
+      <w:pPr>
+        <w:rPr>
+          <w:rFonts w:ascii="Times New Roman" w:hAnsi="Times New Roman" w:cs="Times New Roman"/>
+          <w:b/>
+          <w:bCs/>
+          <w:u w:val="single"/>
+        </w:rPr>
+      </w:pPr>
+    </w:p>
+    <w:p>
+      <w:pPr>
+        <w:rPr>
+          <w:rFonts w:ascii="Times New Roman" w:hAnsi="Times New Roman" w:cs="Times New Roman"/>
+        </w:rPr>
+      </w:pPr>
+      <w:r>
+        <w:rPr>
+          <w:rFonts w:ascii="Times New Roman" w:hAnsi="Times New Roman" w:cs="Times New Roman"/>
+        </w:rPr>
+        <w:t>Throughout the development of our multilingual summarization tool, we encountered several challenges and limitations that impacted the progress and performance of our project:</w:t>
+      </w:r>
+    </w:p>
+    <w:p>
+      <w:pPr>
+        <w:rPr>
+          <w:rFonts w:ascii="Times New Roman" w:hAnsi="Times New Roman" w:cs="Times New Roman"/>
+        </w:rPr>
+      </w:pPr>
+    </w:p>
+    <w:p>
+      <w:pPr>
+        <w:numPr>
+          <w:ilvl w:val="0"/>
+          <w:numId w:val="13"/>
+        </w:numPr>
+        <w:tabs>
+          <w:tab w:val="num" w:pos="720"/>
+        </w:tabs>
+        <w:rPr>
+          <w:rFonts w:ascii="Times New Roman" w:hAnsi="Times New Roman" w:cs="Times New Roman"/>
+        </w:rPr>
+      </w:pPr>
+      <w:r>
+        <w:rPr>
+          <w:rFonts w:ascii="Times New Roman" w:hAnsi="Times New Roman" w:cs="Times New Roman"/>
+        </w:rPr>
+        <w:t>Computational Resource Constraints:</w:t>
+      </w:r>
+    </w:p>
+    <w:p>
+      <w:pPr>
+        <w:numPr>
+          <w:ilvl w:val="1"/>
+          <w:numId w:val="13"/>
+        </w:numPr>
+        <w:rPr>
+          <w:rFonts w:ascii="Times New Roman" w:hAnsi="Times New Roman" w:cs="Times New Roman"/>
+        </w:rPr>
+      </w:pPr>
+      <w:r>
+        <w:rPr>
+          <w:rFonts w:ascii="Times New Roman" w:hAnsi="Times New Roman" w:cs="Times New Roman"/>
+        </w:rPr>
+        <w:t>Training large-scale models like mBART50 and multilingual T5 requires significant computational power. Our system often crashed during the training phase due to excessive memory usage and computational load. This necessitated frequent adjustments to batch sizes and gradient accumulation steps, which, while helpful, also extended the overall training time.</w:t>
+      </w:r>
+    </w:p>
+    <w:p>
+      <w:pPr>
+        <w:numPr>
+          <w:ilvl w:val="0"/>
+          <w:numId w:val="13"/>
+        </w:numPr>
+        <w:tabs>
+          <w:tab w:val="num" w:pos="720"/>
+        </w:tabs>
+        <w:rPr>
+          <w:rFonts w:ascii="Times New Roman" w:hAnsi="Times New Roman" w:cs="Times New Roman"/>
+        </w:rPr>
+      </w:pPr>
+      <w:r>
+        <w:rPr>
+          <w:rFonts w:ascii="Times New Roman" w:hAnsi="Times New Roman" w:cs="Times New Roman"/>
+        </w:rPr>
+        <w:t>Data Handling and Pre</w:t>
+      </w:r>
+      <w:r>
+        <w:rPr>
+          <w:rFonts w:ascii="Times New Roman" w:hAnsi="Times New Roman" w:cs="Times New Roman"/>
+        </w:rPr>
+        <w:t>-</w:t>
+      </w:r>
+      <w:r>
+        <w:rPr>
+          <w:rFonts w:ascii="Times New Roman" w:hAnsi="Times New Roman" w:cs="Times New Roman"/>
+        </w:rPr>
+        <w:t>processing:</w:t>
+      </w:r>
+    </w:p>
+    <w:p>
+      <w:pPr>
+        <w:numPr>
+          <w:ilvl w:val="1"/>
+          <w:numId w:val="13"/>
+        </w:numPr>
+        <w:rPr>
+          <w:rFonts w:ascii="Times New Roman" w:hAnsi="Times New Roman" w:cs="Times New Roman"/>
+        </w:rPr>
+      </w:pPr>
+      <w:r>
+        <w:rPr>
+          <w:rFonts w:ascii="Times New Roman" w:hAnsi="Times New Roman" w:cs="Times New Roman"/>
+        </w:rPr>
+        <w:t>Handling large multilingual datasets posed challenges in terms of pre</w:t>
+      </w:r>
+      <w:r>
+        <w:rPr>
+          <w:rFonts w:ascii="Times New Roman" w:hAnsi="Times New Roman" w:cs="Times New Roman"/>
+        </w:rPr>
+        <w:t>-</w:t>
+      </w:r>
+      <w:r>
+        <w:rPr>
+          <w:rFonts w:ascii="Times New Roman" w:hAnsi="Times New Roman" w:cs="Times New Roman"/>
+        </w:rPr>
+        <w:t>processing and ensuring data quality. Tokenization, normalization, and language detection needed to be meticulously managed to maintain data integrity and ensure accurate model training.</w:t>
+      </w:r>
+    </w:p>
+    <w:p>
+      <w:pPr>
+        <w:numPr>
+          <w:ilvl w:val="0"/>
+          <w:numId w:val="13"/>
+        </w:numPr>
+        <w:tabs>
+          <w:tab w:val="num" w:pos="720"/>
+        </w:tabs>
+        <w:rPr>
+          <w:rFonts w:ascii="Times New Roman" w:hAnsi="Times New Roman" w:cs="Times New Roman"/>
+        </w:rPr>
+      </w:pPr>
+      <w:r>
+        <w:rPr>
+          <w:rFonts w:ascii="Times New Roman" w:hAnsi="Times New Roman" w:cs="Times New Roman"/>
+        </w:rPr>
+        <w:t>Model Evaluation:</w:t>
+      </w:r>
+    </w:p>
+    <w:p>
+      <w:pPr>
+        <w:numPr>
+          <w:ilvl w:val="1"/>
+          <w:numId w:val="13"/>
+        </w:numPr>
+        <w:rPr>
+          <w:rFonts w:ascii="Times New Roman" w:hAnsi="Times New Roman" w:cs="Times New Roman"/>
+        </w:rPr>
+      </w:pPr>
+      <w:r>
+        <w:rPr>
+          <w:rFonts w:ascii="Times New Roman" w:hAnsi="Times New Roman" w:cs="Times New Roman"/>
+        </w:rPr>
+        <w:t>Due to time constraints, we were unable to implement comprehensive evaluation metrics like ROUGE and BLEU during the initial development phase. These metrics are crucial for quantitatively assessing the summarization quality and identifying areas for improvement. The lack of these evaluations limited our ability to benchmark the model's performance against established standards fully.</w:t>
+      </w:r>
+    </w:p>
+    <w:p>
+      <w:pPr>
+        <w:numPr>
+          <w:ilvl w:val="0"/>
+          <w:numId w:val="13"/>
+        </w:numPr>
+        <w:tabs>
+          <w:tab w:val="num" w:pos="720"/>
+        </w:tabs>
+        <w:rPr>
+          <w:rFonts w:ascii="Times New Roman" w:hAnsi="Times New Roman" w:cs="Times New Roman"/>
+        </w:rPr>
+      </w:pPr>
+      <w:r>
+        <w:rPr>
+          <w:rFonts w:ascii="Times New Roman" w:hAnsi="Times New Roman" w:cs="Times New Roman"/>
+        </w:rPr>
+        <w:t>Language-Specific Nuances:</w:t>
+      </w:r>
+    </w:p>
+    <w:p>
+      <w:pPr>
+        <w:numPr>
+          <w:ilvl w:val="1"/>
+          <w:numId w:val="13"/>
+        </w:numPr>
+        <w:rPr>
+          <w:rFonts w:ascii="Times New Roman" w:hAnsi="Times New Roman" w:cs="Times New Roman"/>
+        </w:rPr>
+      </w:pPr>
+      <w:r>
+        <w:rPr>
+          <w:rFonts w:ascii="Times New Roman" w:hAnsi="Times New Roman" w:cs="Times New Roman"/>
+        </w:rPr>
+        <w:t>Multilingual models must account for language-specific nuances and cultural contexts. Ensuring that the summaries retained the original text's meaning and context across different languages was a complex task, requiring careful fine-tuning and validation.</w:t>
+      </w:r>
+    </w:p>
+    <w:p>
+      <w:pPr>
+        <w:rPr>
+          <w:rFonts w:ascii="Times New Roman" w:hAnsi="Times New Roman" w:cs="Times New Roman"/>
+        </w:rPr>
+      </w:pPr>
+      <w:r>
+        <w:rPr>
+          <w:rFonts w:ascii="Times New Roman" w:hAnsi="Times New Roman" w:cs="Times New Roman"/>
+        </w:rPr>
+        <w:t>Despite these challenges, the project successfully developed a functional prototype capable of generating contextually relevant summaries in French and German. Future work will focus on addressing these limitations, optimizing model performance, and expanding the tool's capabilities to support additional languages and domains.</w:t>
+      </w:r>
+    </w:p>
+    <w:p>
+      <w:pPr>
+        <w:rPr>
+          <w:rFonts w:ascii="Times New Roman" w:hAnsi="Times New Roman" w:cs="Times New Roman"/>
+          <w:b/>
+          <w:bCs/>
+          <w:u w:val="single"/>
+        </w:rPr>
+      </w:pPr>
+    </w:p>
+    <w:p>
+      <w:pPr>
+        <w:rPr>
+          <w:rFonts w:ascii="Times New Roman" w:hAnsi="Times New Roman" w:cs="Times New Roman"/>
+          <w:b/>
+          <w:bCs/>
+          <w:u w:val="single"/>
+        </w:rPr>
+      </w:pPr>
+    </w:p>
+    <w:p>
+      <w:pPr>
+        <w:pStyle w:val="ListParagraph"/>
+        <w:numPr>
+          <w:ilvl w:val="0"/>
+          <w:numId w:val="9"/>
+        </w:numPr>
+        <w:rPr>
+          <w:rFonts w:ascii="Times New Roman" w:hAnsi="Times New Roman" w:cs="Times New Roman"/>
+          <w:b/>
+          <w:bCs/>
+          <w:u w:val="single"/>
+        </w:rPr>
+      </w:pPr>
+      <w:r>
+        <w:rPr>
+          <w:rFonts w:ascii="Times New Roman" w:hAnsi="Times New Roman" w:cs="Times New Roman"/>
+          <w:b/>
+          <w:bCs/>
+          <w:u w:val="single"/>
+        </w:rPr>
+        <w:lastRenderedPageBreak/>
         <w:t>Contribution Breakdown</w:t>
       </w:r>
     </w:p>
@@ -3022,97 +3286,6 @@
         </w:rPr>
         <w:t>Both team members collaborated closely on the experimental design, data analysis, and report writing, ensuring their combined efforts resulted in a comprehensive and well-executed final project.</w:t>
       </w:r>
-    </w:p>
-    <w:p>
-      <w:pPr>
-        <w:spacing w:after="120"/>
-        <w:rPr>
-          <w:rFonts w:ascii="Times New Roman" w:eastAsia="Times New Roman" w:hAnsi="Times New Roman" w:cs="Times New Roman"/>
-          <w:kern w:val="0"/>
-          <w:sz w:val="21"/>
-          <w:szCs w:val="21"/>
-          <w:lang w:eastAsia="en-GB"/>
-          <w14:ligatures w14:val="none"/>
-        </w:rPr>
-      </w:pPr>
-    </w:p>
-    <w:p>
-      <w:pPr>
-        <w:spacing w:after="120"/>
-        <w:rPr>
-          <w:rFonts w:ascii="Times New Roman" w:eastAsia="Times New Roman" w:hAnsi="Times New Roman" w:cs="Times New Roman"/>
-          <w:kern w:val="0"/>
-          <w:sz w:val="21"/>
-          <w:szCs w:val="21"/>
-          <w:lang w:eastAsia="en-GB"/>
-          <w14:ligatures w14:val="none"/>
-        </w:rPr>
-      </w:pPr>
-    </w:p>
-    <w:p>
-      <w:pPr>
-        <w:spacing w:after="120"/>
-        <w:rPr>
-          <w:rFonts w:ascii="Times New Roman" w:eastAsia="Times New Roman" w:hAnsi="Times New Roman" w:cs="Times New Roman"/>
-          <w:kern w:val="0"/>
-          <w:sz w:val="21"/>
-          <w:szCs w:val="21"/>
-          <w:lang w:eastAsia="en-GB"/>
-          <w14:ligatures w14:val="none"/>
-        </w:rPr>
-      </w:pPr>
-    </w:p>
-    <w:p>
-      <w:pPr>
-        <w:spacing w:after="120"/>
-        <w:rPr>
-          <w:rFonts w:ascii="Times New Roman" w:eastAsia="Times New Roman" w:hAnsi="Times New Roman" w:cs="Times New Roman"/>
-          <w:kern w:val="0"/>
-          <w:sz w:val="21"/>
-          <w:szCs w:val="21"/>
-          <w:lang w:eastAsia="en-GB"/>
-          <w14:ligatures w14:val="none"/>
-        </w:rPr>
-      </w:pPr>
-    </w:p>
-    <w:p>
-      <w:pPr>
-        <w:spacing w:after="120"/>
-        <w:rPr>
-          <w:rFonts w:ascii="Times New Roman" w:eastAsia="Times New Roman" w:hAnsi="Times New Roman" w:cs="Times New Roman"/>
-          <w:kern w:val="0"/>
-          <w:sz w:val="21"/>
-          <w:szCs w:val="21"/>
-          <w:lang w:eastAsia="en-GB"/>
-          <w14:ligatures w14:val="none"/>
-        </w:rPr>
-      </w:pPr>
-    </w:p>
-    <w:p>
-      <w:pPr>
-        <w:spacing w:after="120"/>
-        <w:rPr>
-          <w:rFonts w:ascii="Times New Roman" w:eastAsia="Times New Roman" w:hAnsi="Times New Roman" w:cs="Times New Roman"/>
-          <w:kern w:val="0"/>
-          <w:sz w:val="21"/>
-          <w:szCs w:val="21"/>
-          <w:lang w:eastAsia="en-GB"/>
-          <w14:ligatures w14:val="none"/>
-        </w:rPr>
-      </w:pPr>
-    </w:p>
-    <w:p>
-      <w:pPr>
-        <w:spacing w:after="120"/>
-        <w:rPr>
-          <w:rFonts w:ascii="Times New Roman" w:eastAsia="Times New Roman" w:hAnsi="Times New Roman" w:cs="Times New Roman"/>
-          <w:kern w:val="0"/>
-          <w:sz w:val="21"/>
-          <w:szCs w:val="21"/>
-          <w:lang w:eastAsia="en-GB"/>
-          <w14:ligatures w14:val="none"/>
-        </w:rPr>
-      </w:pPr>
     </w:p>
     <w:p>
       <w:pPr>
@@ -3159,7 +3332,6 @@
           <w:lang w:eastAsia="en-GB"/>
           <w14:ligatures w14:val="none"/>
         </w:rPr>
-        <w:lastRenderedPageBreak/>
         <w:t>Way Forward</w:t>
       </w:r>
     </w:p>
@@ -3599,6 +3771,120 @@
 <file path=word/numbering.xml><?xml version="1.0" encoding="utf-8"?>
 <w:numbering xmlns:wpc="http://schemas.microsoft.com/office/word/2010/wordprocessingCanvas" xmlns:cx="http://schemas.microsoft.com/office/drawing/2014/chartex" xmlns:cx1="http://schemas.microsoft.com/office/drawing/2015/9/8/chartex" xmlns:cx2="http://schemas.microsoft.com/office/drawing/2015/10/21/chartex" xmlns:cx3="http://schemas.microsoft.com/office/drawing/2016/5/9/chartex" xmlns:cx4="http://schemas.microsoft.com/office/drawing/2016/5/10/chartex" xmlns:cx5="http://schemas.microsoft.com/office/drawing/2016/5/11/chartex" xmlns:cx6="http://schemas.microsoft.com/office/drawing/2016/5/12/chartex" xmlns:cx7="http://schemas.microsoft.com/office/drawing/2016/5/13/chartex" xmlns:cx8="http://schemas.microsoft.com/office/drawing/2016/5/14/chartex" xmlns:mc="http://schemas.openxmlformats.org/markup-compatibility/2006" xmlns:aink="http://schemas.microsoft.com/office/drawing/2016/ink" xmlns:am3d="http://schemas.microsoft.com/office/drawing/2017/model3d" xmlns:o="urn:schemas-microsoft-com:office:office" xmlns:oel="http://schemas.microsoft.com/office/2019/extlst" xmlns:r="http://schemas.openxmlformats.org/officeDocument/2006/relationships" xmlns:m="http://schemas.openxmlformats.org/officeDocument/2006/math" xmlns:v="urn:schemas-microsoft-com:vml" xmlns:wp14="http://schemas.microsoft.com/office/word/2010/wordprocessingDrawing" xmlns:wp="http://schemas.openxmlformats.org/drawingml/2006/wordprocessingDrawing" xmlns:w10="urn:schemas-microsoft-com:office:word" xmlns:w="http://schemas.openxmlformats.org/wordprocessingml/2006/main" xmlns:w14="http://schemas.microsoft.com/office/word/2010/wordml" xmlns:w15="http://schemas.microsoft.com/office/word/2012/wordml" xmlns:w16cex="http://schemas.microsoft.com/office/word/2018/wordml/cex" xmlns:w16cid="http://schemas.microsoft.com/office/word/2016/wordml/cid" xmlns:w16="http://schemas.microsoft.com/office/word/2018/wordml" xmlns:w16sdtdh="http://schemas.microsoft.com/office/word/2020/wordml/sdtdatahash" xmlns:w16se="http://schemas.microsoft.com/office/word/2015/wordml/symex" xmlns:wpg="http://schemas.microsoft.com/office/word/2010/wordprocessingGroup" xmlns:wpi="http://schemas.microsoft.com/office/word/2010/wordprocessingInk" xmlns:wne="http://schemas.microsoft.com/office/word/2006/wordml" xmlns:wps="http://schemas.microsoft.com/office/word/2010/wordprocessingShape" mc:Ignorable="w14 w15 w16se w16cid w16 w16cex w16sdtdh wp14">
   <w:abstractNum w:abstractNumId="0" w15:restartNumberingAfterBreak="0">
+    <w:nsid w:val="19B33103"/>
+    <w:multiLevelType w:val="multilevel"/>
+    <w:tmpl w:val="B0948980"/>
+    <w:lvl w:ilvl="0">
+      <w:start w:val="1"/>
+      <w:numFmt w:val="lowerLetter"/>
+      <w:lvlText w:val="%1)"/>
+      <w:lvlJc w:val="left"/>
+      <w:pPr>
+        <w:ind w:left="720" w:hanging="360"/>
+      </w:pPr>
+    </w:lvl>
+    <w:lvl w:ilvl="1">
+      <w:start w:val="1"/>
+      <w:numFmt w:val="bullet"/>
+      <w:lvlText w:val="o"/>
+      <w:lvlJc w:val="left"/>
+      <w:pPr>
+        <w:tabs>
+          <w:tab w:val="num" w:pos="1440"/>
+        </w:tabs>
+        <w:ind w:left="1440" w:hanging="360"/>
+      </w:pPr>
+      <w:rPr>
+        <w:rFonts w:ascii="Courier New" w:hAnsi="Courier New" w:hint="default"/>
+        <w:sz w:val="20"/>
+      </w:rPr>
+    </w:lvl>
+    <w:lvl w:ilvl="2" w:tentative="1">
+      <w:start w:val="1"/>
+      <w:numFmt w:val="decimal"/>
+      <w:lvlText w:val="%3."/>
+      <w:lvlJc w:val="left"/>
+      <w:pPr>
+        <w:tabs>
+          <w:tab w:val="num" w:pos="2160"/>
+        </w:tabs>
+        <w:ind w:left="2160" w:hanging="360"/>
+      </w:pPr>
+    </w:lvl>
+    <w:lvl w:ilvl="3" w:tentative="1">
+      <w:start w:val="1"/>
+      <w:numFmt w:val="decimal"/>
+      <w:lvlText w:val="%4."/>
+      <w:lvlJc w:val="left"/>
+      <w:pPr>
+        <w:tabs>
+          <w:tab w:val="num" w:pos="2880"/>
+        </w:tabs>
+        <w:ind w:left="2880" w:hanging="360"/>
+      </w:pPr>
+    </w:lvl>
+    <w:lvl w:ilvl="4" w:tentative="1">
+      <w:start w:val="1"/>
+      <w:numFmt w:val="decimal"/>
+      <w:lvlText w:val="%5."/>
+      <w:lvlJc w:val="left"/>
+      <w:pPr>
+        <w:tabs>
+          <w:tab w:val="num" w:pos="3600"/>
+        </w:tabs>
+        <w:ind w:left="3600" w:hanging="360"/>
+      </w:pPr>
+    </w:lvl>
+    <w:lvl w:ilvl="5" w:tentative="1">
+      <w:start w:val="1"/>
+      <w:numFmt w:val="decimal"/>
+      <w:lvlText w:val="%6."/>
+      <w:lvlJc w:val="left"/>
+      <w:pPr>
+        <w:tabs>
+          <w:tab w:val="num" w:pos="4320"/>
+        </w:tabs>
+        <w:ind w:left="4320" w:hanging="360"/>
+      </w:pPr>
+    </w:lvl>
+    <w:lvl w:ilvl="6" w:tentative="1">
+      <w:start w:val="1"/>
+      <w:numFmt w:val="decimal"/>
+      <w:lvlText w:val="%7."/>
+      <w:lvlJc w:val="left"/>
+      <w:pPr>
+        <w:tabs>
+          <w:tab w:val="num" w:pos="5040"/>
+        </w:tabs>
+        <w:ind w:left="5040" w:hanging="360"/>
+      </w:pPr>
+    </w:lvl>
+    <w:lvl w:ilvl="7" w:tentative="1">
+      <w:start w:val="1"/>
+      <w:numFmt w:val="decimal"/>
+      <w:lvlText w:val="%8."/>
+      <w:lvlJc w:val="left"/>
+      <w:pPr>
+        <w:tabs>
+          <w:tab w:val="num" w:pos="5760"/>
+        </w:tabs>
+        <w:ind w:left="5760" w:hanging="360"/>
+      </w:pPr>
+    </w:lvl>
+    <w:lvl w:ilvl="8" w:tentative="1">
+      <w:start w:val="1"/>
+      <w:numFmt w:val="decimal"/>
+      <w:lvlText w:val="%9."/>
+      <w:lvlJc w:val="left"/>
+      <w:pPr>
+        <w:tabs>
+          <w:tab w:val="num" w:pos="6480"/>
+        </w:tabs>
+        <w:ind w:left="6480" w:hanging="360"/>
+      </w:pPr>
+    </w:lvl>
+  </w:abstractNum>
+  <w:abstractNum w:abstractNumId="1" w15:restartNumberingAfterBreak="0">
     <w:nsid w:val="29A96304"/>
     <w:multiLevelType w:val="multilevel"/>
     <w:tmpl w:val="A1640F1C"/>
@@ -3747,7 +4033,7 @@
       </w:rPr>
     </w:lvl>
   </w:abstractNum>
-  <w:abstractNum w:abstractNumId="1" w15:restartNumberingAfterBreak="0">
+  <w:abstractNum w:abstractNumId="2" w15:restartNumberingAfterBreak="0">
     <w:nsid w:val="2B616D37"/>
     <w:multiLevelType w:val="hybridMultilevel"/>
     <w:tmpl w:val="8E04A4CE"/>
@@ -3836,7 +4122,7 @@
       </w:pPr>
     </w:lvl>
   </w:abstractNum>
-  <w:abstractNum w:abstractNumId="2" w15:restartNumberingAfterBreak="0">
+  <w:abstractNum w:abstractNumId="3" w15:restartNumberingAfterBreak="0">
     <w:nsid w:val="36A63216"/>
     <w:multiLevelType w:val="hybridMultilevel"/>
     <w:tmpl w:val="6C124A38"/>
@@ -3949,7 +4235,7 @@
       </w:rPr>
     </w:lvl>
   </w:abstractNum>
-  <w:abstractNum w:abstractNumId="3" w15:restartNumberingAfterBreak="0">
+  <w:abstractNum w:abstractNumId="4" w15:restartNumberingAfterBreak="0">
     <w:nsid w:val="39BA60DB"/>
     <w:multiLevelType w:val="multilevel"/>
     <w:tmpl w:val="EBB6530E"/>
@@ -4098,7 +4384,7 @@
       </w:rPr>
     </w:lvl>
   </w:abstractNum>
-  <w:abstractNum w:abstractNumId="4" w15:restartNumberingAfterBreak="0">
+  <w:abstractNum w:abstractNumId="5" w15:restartNumberingAfterBreak="0">
     <w:nsid w:val="3D773314"/>
     <w:multiLevelType w:val="multilevel"/>
     <w:tmpl w:val="9C62F144"/>
@@ -4247,7 +4533,7 @@
       </w:rPr>
     </w:lvl>
   </w:abstractNum>
-  <w:abstractNum w:abstractNumId="5" w15:restartNumberingAfterBreak="0">
+  <w:abstractNum w:abstractNumId="6" w15:restartNumberingAfterBreak="0">
     <w:nsid w:val="4F12296A"/>
     <w:multiLevelType w:val="multilevel"/>
     <w:tmpl w:val="F66E8CD4"/>
@@ -4396,7 +4682,7 @@
       </w:rPr>
     </w:lvl>
   </w:abstractNum>
-  <w:abstractNum w:abstractNumId="6" w15:restartNumberingAfterBreak="0">
+  <w:abstractNum w:abstractNumId="7" w15:restartNumberingAfterBreak="0">
     <w:nsid w:val="54C9612C"/>
     <w:multiLevelType w:val="multilevel"/>
     <w:tmpl w:val="6AFA5064"/>
@@ -4525,7 +4811,7 @@
       </w:rPr>
     </w:lvl>
   </w:abstractNum>
-  <w:abstractNum w:abstractNumId="7" w15:restartNumberingAfterBreak="0">
+  <w:abstractNum w:abstractNumId="8" w15:restartNumberingAfterBreak="0">
     <w:nsid w:val="6A8A76B8"/>
     <w:multiLevelType w:val="multilevel"/>
     <w:tmpl w:val="7DEA1614"/>
@@ -4642,7 +4928,7 @@
       </w:pPr>
     </w:lvl>
   </w:abstractNum>
-  <w:abstractNum w:abstractNumId="8" w15:restartNumberingAfterBreak="0">
+  <w:abstractNum w:abstractNumId="9" w15:restartNumberingAfterBreak="0">
     <w:nsid w:val="79CA0E31"/>
     <w:multiLevelType w:val="multilevel"/>
     <w:tmpl w:val="21588398"/>
@@ -4791,7 +5077,7 @@
       </w:rPr>
     </w:lvl>
   </w:abstractNum>
-  <w:abstractNum w:abstractNumId="9" w15:restartNumberingAfterBreak="0">
+  <w:abstractNum w:abstractNumId="10" w15:restartNumberingAfterBreak="0">
     <w:nsid w:val="7AD103CE"/>
     <w:multiLevelType w:val="hybridMultilevel"/>
     <w:tmpl w:val="6CD48E5C"/>
@@ -4904,7 +5190,7 @@
       </w:rPr>
     </w:lvl>
   </w:abstractNum>
-  <w:abstractNum w:abstractNumId="10" w15:restartNumberingAfterBreak="0">
+  <w:abstractNum w:abstractNumId="11" w15:restartNumberingAfterBreak="0">
     <w:nsid w:val="7BA70784"/>
     <w:multiLevelType w:val="multilevel"/>
     <w:tmpl w:val="E0629342"/>
@@ -5053,7 +5339,7 @@
       </w:rPr>
     </w:lvl>
   </w:abstractNum>
-  <w:abstractNum w:abstractNumId="11" w15:restartNumberingAfterBreak="0">
+  <w:abstractNum w:abstractNumId="12" w15:restartNumberingAfterBreak="0">
     <w:nsid w:val="7F907AB3"/>
     <w:multiLevelType w:val="multilevel"/>
     <w:tmpl w:val="0E789706"/>
@@ -5203,40 +5489,43 @@
     </w:lvl>
   </w:abstractNum>
   <w:num w:numId="1" w16cid:durableId="1318339114">
+    <w:abstractNumId w:val="7"/>
+  </w:num>
+  <w:num w:numId="2" w16cid:durableId="19550343">
+    <w:abstractNumId w:val="1"/>
+  </w:num>
+  <w:num w:numId="3" w16cid:durableId="1258100788">
+    <w:abstractNumId w:val="11"/>
+  </w:num>
+  <w:num w:numId="4" w16cid:durableId="849443597">
+    <w:abstractNumId w:val="5"/>
+  </w:num>
+  <w:num w:numId="5" w16cid:durableId="472525562">
+    <w:abstractNumId w:val="12"/>
+  </w:num>
+  <w:num w:numId="6" w16cid:durableId="589319268">
     <w:abstractNumId w:val="6"/>
   </w:num>
-  <w:num w:numId="2" w16cid:durableId="19550343">
-    <w:abstractNumId w:val="0"/>
-  </w:num>
-  <w:num w:numId="3" w16cid:durableId="1258100788">
+  <w:num w:numId="7" w16cid:durableId="1665158902">
     <w:abstractNumId w:val="10"/>
   </w:num>
-  <w:num w:numId="4" w16cid:durableId="849443597">
+  <w:num w:numId="8" w16cid:durableId="1736706065">
+    <w:abstractNumId w:val="3"/>
+  </w:num>
+  <w:num w:numId="9" w16cid:durableId="36242266">
+    <w:abstractNumId w:val="2"/>
+  </w:num>
+  <w:num w:numId="10" w16cid:durableId="1639795362">
     <w:abstractNumId w:val="4"/>
   </w:num>
-  <w:num w:numId="5" w16cid:durableId="472525562">
-    <w:abstractNumId w:val="11"/>
-  </w:num>
-  <w:num w:numId="6" w16cid:durableId="589319268">
-    <w:abstractNumId w:val="5"/>
-  </w:num>
-  <w:num w:numId="7" w16cid:durableId="1665158902">
+  <w:num w:numId="11" w16cid:durableId="22483561">
     <w:abstractNumId w:val="9"/>
   </w:num>
-  <w:num w:numId="8" w16cid:durableId="1736706065">
-    <w:abstractNumId w:val="2"/>
-  </w:num>
-  <w:num w:numId="9" w16cid:durableId="36242266">
-    <w:abstractNumId w:val="1"/>
-  </w:num>
-  <w:num w:numId="10" w16cid:durableId="1639795362">
-    <w:abstractNumId w:val="3"/>
-  </w:num>
-  <w:num w:numId="11" w16cid:durableId="22483561">
+  <w:num w:numId="12" w16cid:durableId="277956489">
     <w:abstractNumId w:val="8"/>
   </w:num>
-  <w:num w:numId="12" w16cid:durableId="277956489">
-    <w:abstractNumId w:val="7"/>
+  <w:num w:numId="13" w16cid:durableId="740639138">
+    <w:abstractNumId w:val="0"/>
   </w:num>
 </w:numbering>
 </file>
@@ -6521,7 +6810,7 @@
 </file>
 
 <file path=customXml/itemProps1.xml><?xml version="1.0" encoding="utf-8"?>
-<ds:datastoreItem xmlns:ds="http://schemas.openxmlformats.org/officeDocument/2006/customXml" ds:itemID="{9DC440B8-E303-5040-BC79-AF52E55D9002}">
+<ds:datastoreItem xmlns:ds="http://schemas.openxmlformats.org/officeDocument/2006/customXml" ds:itemID="{5819A418-EDF2-8142-A753-76F9B0297C57}">
   <ds:schemaRefs>
     <ds:schemaRef ds:uri="http://schemas.openxmlformats.org/officeDocument/2006/bibliography"/>
   </ds:schemaRefs>

</xml_diff>